<commit_message>
After adding in 5th and 6th levels headers, which are formatted in my reference document as page and line breaks.
</commit_message>
<xml_diff>
--- a/example.docx
+++ b/example.docx
@@ -53,7 +53,7 @@
         <w:pStyle w:val="Date"/>
       </w:pPr>
       <w:r>
-        <w:t xml:space="preserve">17.</w:t>
+        <w:t xml:space="preserve">19.</w:t>
       </w:r>
       <w:r>
         <w:t xml:space="preserve"> </w:t>
@@ -392,7 +392,7 @@
               <w:jc w:val="right"/>
             </w:pPr>
             <w:r>
-              <w:t xml:space="preserve">-2.033</w:t>
+              <w:t xml:space="preserve">-0.829</w:t>
             </w:r>
           </w:p>
         </w:tc>
@@ -403,7 +403,7 @@
               <w:jc w:val="right"/>
             </w:pPr>
             <w:r>
-              <w:t xml:space="preserve">0.617</w:t>
+              <w:t xml:space="preserve">-0.573</w:t>
             </w:r>
           </w:p>
         </w:tc>
@@ -414,7 +414,7 @@
               <w:jc w:val="right"/>
             </w:pPr>
             <w:r>
-              <w:t xml:space="preserve">-0.363</w:t>
+              <w:t xml:space="preserve">1.527</w:t>
             </w:r>
           </w:p>
         </w:tc>
@@ -425,7 +425,7 @@
               <w:jc w:val="right"/>
             </w:pPr>
             <w:r>
-              <w:t xml:space="preserve">-0.008</w:t>
+              <w:t xml:space="preserve">-0.033</w:t>
             </w:r>
           </w:p>
         </w:tc>
@@ -436,7 +436,7 @@
               <w:jc w:val="right"/>
             </w:pPr>
             <w:r>
-              <w:t xml:space="preserve">-0.082</w:t>
+              <w:t xml:space="preserve">-1.338</w:t>
             </w:r>
           </w:p>
         </w:tc>
@@ -460,7 +460,7 @@
               <w:jc w:val="right"/>
             </w:pPr>
             <w:r>
-              <w:t xml:space="preserve">2.001</w:t>
+              <w:t xml:space="preserve">-0.134</w:t>
             </w:r>
           </w:p>
         </w:tc>
@@ -471,7 +471,7 @@
               <w:jc w:val="right"/>
             </w:pPr>
             <w:r>
-              <w:t xml:space="preserve">-0.310</w:t>
+              <w:t xml:space="preserve">-0.095</w:t>
             </w:r>
           </w:p>
         </w:tc>
@@ -482,7 +482,7 @@
               <w:jc w:val="right"/>
             </w:pPr>
             <w:r>
-              <w:t xml:space="preserve">1.921</w:t>
+              <w:t xml:space="preserve">0.602</w:t>
             </w:r>
           </w:p>
         </w:tc>
@@ -493,7 +493,7 @@
               <w:jc w:val="right"/>
             </w:pPr>
             <w:r>
-              <w:t xml:space="preserve">0.621</w:t>
+              <w:t xml:space="preserve">-1.368</w:t>
             </w:r>
           </w:p>
         </w:tc>
@@ -504,7 +504,7 @@
               <w:jc w:val="right"/>
             </w:pPr>
             <w:r>
-              <w:t xml:space="preserve">-1.432</w:t>
+              <w:t xml:space="preserve">0.078</w:t>
             </w:r>
           </w:p>
         </w:tc>
@@ -528,7 +528,7 @@
               <w:jc w:val="right"/>
             </w:pPr>
             <w:r>
-              <w:t xml:space="preserve">-0.675</w:t>
+              <w:t xml:space="preserve">0.145</w:t>
             </w:r>
           </w:p>
         </w:tc>
@@ -539,7 +539,7 @@
               <w:jc w:val="right"/>
             </w:pPr>
             <w:r>
-              <w:t xml:space="preserve">1.274</w:t>
+              <w:t xml:space="preserve">1.031</w:t>
             </w:r>
           </w:p>
         </w:tc>
@@ -550,7 +550,7 @@
               <w:jc w:val="right"/>
             </w:pPr>
             <w:r>
-              <w:t xml:space="preserve">0.380</w:t>
+              <w:t xml:space="preserve">0.448</w:t>
             </w:r>
           </w:p>
         </w:tc>
@@ -561,7 +561,7 @@
               <w:jc w:val="right"/>
             </w:pPr>
             <w:r>
-              <w:t xml:space="preserve">-2.311</w:t>
+              <w:t xml:space="preserve">-1.350</w:t>
             </w:r>
           </w:p>
         </w:tc>
@@ -572,7 +572,7 @@
               <w:jc w:val="right"/>
             </w:pPr>
             <w:r>
-              <w:t xml:space="preserve">-0.300</w:t>
+              <w:t xml:space="preserve">-0.105</w:t>
             </w:r>
           </w:p>
         </w:tc>
@@ -596,7 +596,7 @@
               <w:jc w:val="right"/>
             </w:pPr>
             <w:r>
-              <w:t xml:space="preserve">1.424</w:t>
+              <w:t xml:space="preserve">1.191</w:t>
             </w:r>
           </w:p>
         </w:tc>
@@ -607,7 +607,7 @@
               <w:jc w:val="right"/>
             </w:pPr>
             <w:r>
-              <w:t xml:space="preserve">-2.047</w:t>
+              <w:t xml:space="preserve">-1.234</w:t>
             </w:r>
           </w:p>
         </w:tc>
@@ -618,7 +618,7 @@
               <w:jc w:val="right"/>
             </w:pPr>
             <w:r>
-              <w:t xml:space="preserve">0.502</w:t>
+              <w:t xml:space="preserve">-0.832</w:t>
             </w:r>
           </w:p>
         </w:tc>
@@ -629,7 +629,7 @@
               <w:jc w:val="right"/>
             </w:pPr>
             <w:r>
-              <w:t xml:space="preserve">0.838</w:t>
+              <w:t xml:space="preserve">0.163</w:t>
             </w:r>
           </w:p>
         </w:tc>
@@ -640,7 +640,7 @@
               <w:jc w:val="right"/>
             </w:pPr>
             <w:r>
-              <w:t xml:space="preserve">-1.618</w:t>
+              <w:t xml:space="preserve">-1.205</w:t>
             </w:r>
           </w:p>
         </w:tc>
@@ -664,7 +664,7 @@
               <w:jc w:val="right"/>
             </w:pPr>
             <w:r>
-              <w:t xml:space="preserve">-0.224</w:t>
+              <w:t xml:space="preserve">1.058</w:t>
             </w:r>
           </w:p>
         </w:tc>
@@ -675,7 +675,7 @@
               <w:jc w:val="right"/>
             </w:pPr>
             <w:r>
-              <w:t xml:space="preserve">1.627</w:t>
+              <w:t xml:space="preserve">1.366</w:t>
             </w:r>
           </w:p>
         </w:tc>
@@ -686,7 +686,7 @@
               <w:jc w:val="right"/>
             </w:pPr>
             <w:r>
-              <w:t xml:space="preserve">-2.426</w:t>
+              <w:t xml:space="preserve">0.694</w:t>
             </w:r>
           </w:p>
         </w:tc>
@@ -697,7 +697,7 @@
               <w:jc w:val="right"/>
             </w:pPr>
             <w:r>
-              <w:t xml:space="preserve">0.409</w:t>
+              <w:t xml:space="preserve">0.188</w:t>
             </w:r>
           </w:p>
         </w:tc>
@@ -708,7 +708,7 @@
               <w:jc w:val="right"/>
             </w:pPr>
             <w:r>
-              <w:t xml:space="preserve">0.060</w:t>
+              <w:t xml:space="preserve">1.525</w:t>
             </w:r>
           </w:p>
         </w:tc>
@@ -716,21 +716,31 @@
     </w:tbl>
     <w:p>
       <w:pPr>
-        <w:pStyle w:val="BodyText"/>
-      </w:pPr>
-      <w:r>
-        <w:t xml:space="preserve">And here is a bunch of informative text.</w:t>
-      </w:r>
+        <w:pStyle w:val="Heading6"/>
+      </w:pPr>
+      <w:bookmarkStart w:id="21" w:name="Xd8d52b0cce2a3ef2e3573ad4e5a5854bc2429fd"/>
+      <w:r>
+        <w:t xml:space="preserve">l I have defined the 6th level header with a small font and white ink</w:t>
+      </w:r>
+      <w:bookmarkEnd w:id="21"/>
     </w:p>
     <w:p>
       <w:pPr>
+        <w:pStyle w:val="FirstParagraph"/>
+      </w:pPr>
+      <w:r>
+        <w:t xml:space="preserve">And here is a bunch of informative text.</w:t>
+      </w:r>
+    </w:p>
+    <w:p>
+      <w:pPr>
         <w:pStyle w:val="Heading1"/>
       </w:pPr>
-      <w:bookmarkStart w:id="21" w:name="methods"/>
+      <w:bookmarkStart w:id="22" w:name="methods"/>
       <w:r>
         <w:t xml:space="preserve">Methods</w:t>
       </w:r>
-      <w:bookmarkEnd w:id="21"/>
+      <w:bookmarkEnd w:id="22"/>
     </w:p>
     <w:p>
       <w:pPr>
@@ -752,7 +762,7 @@
                     </pic:cNvPicPr>
                   </pic:nvPicPr>
                   <pic:blipFill>
-                    <a:blip r:embed="rId22"/>
+                    <a:blip r:embed="rId23"/>
                     <a:stretch>
                       <a:fillRect/>
                     </a:stretch>
@@ -789,7 +799,17 @@
     </w:p>
     <w:p>
       <w:pPr>
-        <w:pStyle w:val="BodyText"/>
+        <w:pStyle w:val="Heading5"/>
+      </w:pPr>
+      <w:bookmarkStart w:id="24" w:name="X61634945cc9478cc10a632f4762567517962fb3"/>
+      <w:r>
+        <w:t xml:space="preserve">p and the 5th level header as requiring a page break beforehand</w:t>
+      </w:r>
+      <w:bookmarkEnd w:id="24"/>
+    </w:p>
+    <w:p>
+      <w:pPr>
+        <w:pStyle w:val="FirstParagraph"/>
       </w:pPr>
       <w:r>
         <w:t xml:space="preserve">Yet nore text introducing the following equation.</w:t>
@@ -924,6 +944,14 @@
       </w:r>
       <w:r>
         <w:t xml:space="preserve">. Notice that I did not use a fullstop when refering to equation 1. Try running the macro with and without a fullstop to see why.</w:t>
+      </w:r>
+    </w:p>
+    <w:p>
+      <w:pPr>
+        <w:pStyle w:val="BodyText"/>
+      </w:pPr>
+      <w:r>
+        <w:t xml:space="preserve">Of course you will need to provide your own reference document and modify the styles within that to get the formatting you desire.</w:t>
       </w:r>
     </w:p>
     <w:sectPr>

</xml_diff>